<commit_message>
Edited QUALITY/ALS - SQAP.docx
to add special feasts
</commit_message>
<xml_diff>
--- a/Documentation/QUALITY/ALS - SQAP.docx
+++ b/Documentation/QUALITY/ALS - SQAP.docx
@@ -169,25 +169,26 @@
           <w:szCs w:val="32"/>
         </w:rPr>
       </w:pPr>
+      <w:proofErr w:type="gramStart"/>
       <w:r>
         <w:rPr>
           <w:sz w:val="32"/>
           <w:szCs w:val="32"/>
         </w:rPr>
-        <w:t>in Software Quality Assurance</w:t>
-      </w:r>
-    </w:p>
-    <w:p>
-      <w:pPr>
-        <w:jc w:val="center"/>
+        <w:t>in</w:t>
+      </w:r>
+      <w:proofErr w:type="gramEnd"/>
+      <w:r>
         <w:rPr>
           <w:sz w:val="32"/>
           <w:szCs w:val="32"/>
         </w:rPr>
-      </w:pPr>
-    </w:p>
-    <w:p>
-      <w:pPr>
+        <w:t xml:space="preserve"> Software Quality Assurance</w:t>
+      </w:r>
+    </w:p>
+    <w:p>
+      <w:pPr>
+        <w:jc w:val="center"/>
         <w:rPr>
           <w:sz w:val="32"/>
           <w:szCs w:val="32"/>
@@ -196,7 +197,6 @@
     </w:p>
     <w:p>
       <w:pPr>
-        <w:jc w:val="center"/>
         <w:rPr>
           <w:sz w:val="32"/>
           <w:szCs w:val="32"/>
@@ -211,44 +211,46 @@
           <w:szCs w:val="32"/>
         </w:rPr>
       </w:pPr>
-      <w:r>
+    </w:p>
+    <w:p>
+      <w:pPr>
+        <w:jc w:val="center"/>
         <w:rPr>
           <w:sz w:val="32"/>
           <w:szCs w:val="32"/>
         </w:rPr>
-        <w:t>By:</w:t>
-      </w:r>
-    </w:p>
-    <w:p>
-      <w:pPr>
-        <w:jc w:val="center"/>
+      </w:pPr>
+      <w:r>
         <w:rPr>
           <w:sz w:val="32"/>
           <w:szCs w:val="32"/>
         </w:rPr>
-      </w:pPr>
-      <w:r>
+        <w:t>By:</w:t>
+      </w:r>
+    </w:p>
+    <w:p>
+      <w:pPr>
+        <w:jc w:val="center"/>
         <w:rPr>
           <w:sz w:val="32"/>
           <w:szCs w:val="32"/>
         </w:rPr>
-        <w:t>Dimapilis, Joshua C.</w:t>
-      </w:r>
-    </w:p>
-    <w:p>
-      <w:pPr>
-        <w:jc w:val="center"/>
+      </w:pPr>
+      <w:proofErr w:type="spellStart"/>
+      <w:r>
         <w:rPr>
           <w:sz w:val="32"/>
           <w:szCs w:val="32"/>
         </w:rPr>
-      </w:pPr>
+        <w:t>Dimapilis</w:t>
+      </w:r>
+      <w:proofErr w:type="spellEnd"/>
       <w:r>
         <w:rPr>
           <w:sz w:val="32"/>
           <w:szCs w:val="32"/>
         </w:rPr>
-        <w:t>Elizondo, Kimberly Mae B.</w:t>
+        <w:t>, Joshua C.</w:t>
       </w:r>
     </w:p>
     <w:p>
@@ -264,7 +266,48 @@
           <w:sz w:val="32"/>
           <w:szCs w:val="32"/>
         </w:rPr>
-        <w:t xml:space="preserve">Urquiza, Trixia Marie A. </w:t>
+        <w:t>Elizondo, Kimberly Mae B.</w:t>
+      </w:r>
+    </w:p>
+    <w:p>
+      <w:pPr>
+        <w:jc w:val="center"/>
+        <w:rPr>
+          <w:sz w:val="32"/>
+          <w:szCs w:val="32"/>
+        </w:rPr>
+      </w:pPr>
+      <w:proofErr w:type="spellStart"/>
+      <w:r>
+        <w:rPr>
+          <w:sz w:val="32"/>
+          <w:szCs w:val="32"/>
+        </w:rPr>
+        <w:t>Urquiza</w:t>
+      </w:r>
+      <w:proofErr w:type="spellEnd"/>
+      <w:r>
+        <w:rPr>
+          <w:sz w:val="32"/>
+          <w:szCs w:val="32"/>
+        </w:rPr>
+        <w:t xml:space="preserve">, </w:t>
+      </w:r>
+      <w:proofErr w:type="spellStart"/>
+      <w:r>
+        <w:rPr>
+          <w:sz w:val="32"/>
+          <w:szCs w:val="32"/>
+        </w:rPr>
+        <w:t>Trixia</w:t>
+      </w:r>
+      <w:proofErr w:type="spellEnd"/>
+      <w:r>
+        <w:rPr>
+          <w:sz w:val="32"/>
+          <w:szCs w:val="32"/>
+        </w:rPr>
+        <w:t xml:space="preserve"> Marie A. </w:t>
       </w:r>
     </w:p>
     <w:p>
@@ -860,14 +903,30 @@
           <w:sz w:val="24"/>
           <w:szCs w:val="24"/>
         </w:rPr>
-        <w:t>succeeding section</w:t>
-      </w:r>
-      <w:r>
-        <w:rPr>
-          <w:sz w:val="24"/>
-          <w:szCs w:val="24"/>
-        </w:rPr>
-        <w:t xml:space="preserve">r describes the conditions driving the development of the </w:t>
+        <w:t xml:space="preserve">succeeding </w:t>
+      </w:r>
+      <w:proofErr w:type="spellStart"/>
+      <w:r>
+        <w:rPr>
+          <w:sz w:val="24"/>
+          <w:szCs w:val="24"/>
+        </w:rPr>
+        <w:t>section</w:t>
+      </w:r>
+      <w:r>
+        <w:rPr>
+          <w:sz w:val="24"/>
+          <w:szCs w:val="24"/>
+        </w:rPr>
+        <w:t>r</w:t>
+      </w:r>
+      <w:proofErr w:type="spellEnd"/>
+      <w:r>
+        <w:rPr>
+          <w:sz w:val="24"/>
+          <w:szCs w:val="24"/>
+        </w:rPr>
+        <w:t xml:space="preserve"> describes the conditions driving the development of the </w:t>
       </w:r>
       <w:r>
         <w:rPr>
@@ -2445,21 +2504,7 @@
           <w:sz w:val="24"/>
           <w:szCs w:val="24"/>
         </w:rPr>
-        <w:t>Table 1.</w:t>
-      </w:r>
-      <w:r>
-        <w:rPr>
-          <w:sz w:val="24"/>
-          <w:szCs w:val="24"/>
-        </w:rPr>
-        <w:t>2</w:t>
-      </w:r>
-      <w:r>
-        <w:rPr>
-          <w:sz w:val="24"/>
-          <w:szCs w:val="24"/>
-        </w:rPr>
-        <w:t xml:space="preserve"> </w:t>
+        <w:t xml:space="preserve">Table 1.2 </w:t>
       </w:r>
       <w:r>
         <w:rPr>
@@ -2616,13 +2661,6 @@
         </w:rPr>
         <w:t>)</w:t>
       </w:r>
-      <w:r>
-        <w:rPr>
-          <w:sz w:val="24"/>
-          <w:szCs w:val="24"/>
-        </w:rPr>
-        <w:br/>
-      </w:r>
     </w:p>
     <w:p>
       <w:pPr>
@@ -2703,6 +2741,44 @@
           <w:szCs w:val="24"/>
         </w:rPr>
         <w:t>)</w:t>
+      </w:r>
+      <w:bookmarkStart w:id="2" w:name="_GoBack"/>
+      <w:bookmarkEnd w:id="2"/>
+    </w:p>
+    <w:p>
+      <w:pPr>
+        <w:pStyle w:val="ListParagraph"/>
+        <w:numPr>
+          <w:ilvl w:val="1"/>
+          <w:numId w:val="11"/>
+        </w:numPr>
+        <w:spacing w:line="276" w:lineRule="auto"/>
+        <w:rPr>
+          <w:sz w:val="24"/>
+          <w:szCs w:val="24"/>
+        </w:rPr>
+      </w:pPr>
+      <w:r>
+        <w:rPr>
+          <w:sz w:val="24"/>
+          <w:szCs w:val="24"/>
+        </w:rPr>
+        <w:t xml:space="preserve">For </w:t>
+      </w:r>
+      <w:r>
+        <w:rPr>
+          <w:b/>
+          <w:sz w:val="24"/>
+          <w:szCs w:val="24"/>
+        </w:rPr>
+        <w:t xml:space="preserve">Special Feasts, </w:t>
+      </w:r>
+      <w:r>
+        <w:rPr>
+          <w:sz w:val="24"/>
+          <w:szCs w:val="24"/>
+        </w:rPr>
+        <w:t>these dates are static and are not day – sensitive.</w:t>
       </w:r>
       <w:r>
         <w:rPr>
@@ -3967,27 +4043,7 @@
           <w:szCs w:val="24"/>
         </w:rPr>
         <w:br/>
-      </w:r>
-      <w:r>
-        <w:rPr>
-          <w:sz w:val="24"/>
-          <w:szCs w:val="24"/>
-        </w:rPr>
-        <w:t>Table 1.</w:t>
-      </w:r>
-      <w:r>
-        <w:rPr>
-          <w:sz w:val="24"/>
-          <w:szCs w:val="24"/>
-        </w:rPr>
-        <w:t>3</w:t>
-      </w:r>
-      <w:r>
-        <w:rPr>
-          <w:sz w:val="24"/>
-          <w:szCs w:val="24"/>
-        </w:rPr>
-        <w:t xml:space="preserve"> </w:t>
+        <w:t xml:space="preserve">Table 1.3 </w:t>
       </w:r>
       <w:r>
         <w:rPr>
@@ -4508,7 +4564,23 @@
           <w:sz w:val="24"/>
           <w:szCs w:val="24"/>
         </w:rPr>
-        <w:t xml:space="preserve"> There will be intensive development, and succeeding iterations (0,1, and 2). Each iteration involves functional integration and detailed change requests, adjustments and tracking – in accordance to client decisions. Bugs and issues may be found during each iteration, when quality assurance testing is done, fixing these bugs will be prioritized after each iteration.</w:t>
+        <w:t xml:space="preserve"> There will be intensive development, and succeeding iterations (0</w:t>
+      </w:r>
+      <w:proofErr w:type="gramStart"/>
+      <w:r>
+        <w:rPr>
+          <w:sz w:val="24"/>
+          <w:szCs w:val="24"/>
+        </w:rPr>
+        <w:t>,1</w:t>
+      </w:r>
+      <w:proofErr w:type="gramEnd"/>
+      <w:r>
+        <w:rPr>
+          <w:sz w:val="24"/>
+          <w:szCs w:val="24"/>
+        </w:rPr>
+        <w:t>, and 2). Each iteration involves functional integration and detailed change requests, adjustments and tracking – in accordance to client decisions. Bugs and issues may be found during each iteration, when quality assurance testing is done, fixing these bugs will be prioritized after each iteration.</w:t>
       </w:r>
     </w:p>
     <w:p>
@@ -4582,28 +4654,7 @@
           <w:szCs w:val="24"/>
         </w:rPr>
         <w:br/>
-        <w:t>Image</w:t>
-      </w:r>
-      <w:r>
-        <w:rPr>
-          <w:sz w:val="24"/>
-          <w:szCs w:val="24"/>
-        </w:rPr>
-        <w:t xml:space="preserve"> 1.</w:t>
-      </w:r>
-      <w:r>
-        <w:rPr>
-          <w:sz w:val="24"/>
-          <w:szCs w:val="24"/>
-        </w:rPr>
-        <w:t>1</w:t>
-      </w:r>
-      <w:r>
-        <w:rPr>
-          <w:sz w:val="24"/>
-          <w:szCs w:val="24"/>
-        </w:rPr>
-        <w:t xml:space="preserve"> </w:t>
+        <w:t xml:space="preserve">Image 1.1 </w:t>
       </w:r>
       <w:r>
         <w:rPr>
@@ -4841,43 +4892,15 @@
           <w:szCs w:val="24"/>
         </w:rPr>
         <w:br/>
-      </w:r>
-      <w:r>
-        <w:rPr>
-          <w:sz w:val="24"/>
-          <w:szCs w:val="24"/>
-        </w:rPr>
-        <w:t>Image 1.</w:t>
-      </w:r>
-      <w:r>
-        <w:rPr>
-          <w:sz w:val="24"/>
-          <w:szCs w:val="24"/>
-        </w:rPr>
-        <w:t>2</w:t>
-      </w:r>
-      <w:r>
-        <w:rPr>
-          <w:sz w:val="24"/>
-          <w:szCs w:val="24"/>
-        </w:rPr>
-        <w:t xml:space="preserve"> </w:t>
-      </w:r>
-      <w:r>
-        <w:rPr>
-          <w:b/>
-          <w:sz w:val="24"/>
-          <w:szCs w:val="24"/>
-        </w:rPr>
-        <w:t>Sprint</w:t>
-      </w:r>
-      <w:r>
-        <w:rPr>
-          <w:b/>
-          <w:sz w:val="24"/>
-          <w:szCs w:val="24"/>
-        </w:rPr>
-        <w:t>, s</w:t>
+        <w:t xml:space="preserve">Image 1.2 </w:t>
+      </w:r>
+      <w:r>
+        <w:rPr>
+          <w:b/>
+          <w:sz w:val="24"/>
+          <w:szCs w:val="24"/>
+        </w:rPr>
+        <w:t>Sprint, s</w:t>
       </w:r>
       <w:r>
         <w:rPr>
@@ -4903,16 +4926,7 @@
             <w:sz w:val="24"/>
             <w:szCs w:val="24"/>
           </w:rPr>
-          <w:t>Kaeru</w:t>
-        </w:r>
-        <w:r>
-          <w:rPr>
-            <w:rStyle w:val="Hyperlink"/>
-            <w:b/>
-            <w:sz w:val="24"/>
-            <w:szCs w:val="24"/>
-          </w:rPr>
-          <w:t>.se</w:t>
+          <w:t>Kaeru.se</w:t>
         </w:r>
       </w:hyperlink>
       <w:hyperlink r:id="rId9" w:history="1"/>
@@ -5475,8 +5489,18 @@
                 <w:sz w:val="24"/>
                 <w:szCs w:val="24"/>
               </w:rPr>
-              <w:t>Joshua C. Dimapilis</w:t>
+              <w:t xml:space="preserve">Joshua C. </w:t>
             </w:r>
+            <w:proofErr w:type="spellStart"/>
+            <w:r>
+              <w:rPr>
+                <w:b w:val="0"/>
+                <w:sz w:val="24"/>
+                <w:szCs w:val="24"/>
+              </w:rPr>
+              <w:t>Dimapilis</w:t>
+            </w:r>
+            <w:proofErr w:type="spellEnd"/>
           </w:p>
         </w:tc>
         <w:tc>
@@ -5747,6 +5771,7 @@
                 <w:szCs w:val="24"/>
               </w:rPr>
             </w:pPr>
+            <w:proofErr w:type="spellStart"/>
             <w:r>
               <w:rPr>
                 <w:b w:val="0"/>
@@ -5754,8 +5779,27 @@
                 <w:szCs w:val="24"/>
               </w:rPr>
               <w:lastRenderedPageBreak/>
-              <w:t>Trixia Marie A. Urquiza</w:t>
+              <w:t>Trixia</w:t>
             </w:r>
+            <w:proofErr w:type="spellEnd"/>
+            <w:r>
+              <w:rPr>
+                <w:b w:val="0"/>
+                <w:sz w:val="24"/>
+                <w:szCs w:val="24"/>
+              </w:rPr>
+              <w:t xml:space="preserve"> Marie A. </w:t>
+            </w:r>
+            <w:proofErr w:type="spellStart"/>
+            <w:r>
+              <w:rPr>
+                <w:b w:val="0"/>
+                <w:sz w:val="24"/>
+                <w:szCs w:val="24"/>
+              </w:rPr>
+              <w:t>Urquiza</w:t>
+            </w:r>
+            <w:proofErr w:type="spellEnd"/>
           </w:p>
         </w:tc>
         <w:tc>
@@ -5779,14 +5823,7 @@
                 <w:sz w:val="24"/>
                 <w:szCs w:val="24"/>
               </w:rPr>
-              <w:t xml:space="preserve">Quality Assurance Tester </w:t>
-            </w:r>
-            <w:r>
-              <w:rPr>
-                <w:sz w:val="24"/>
-                <w:szCs w:val="24"/>
-              </w:rPr>
-              <w:t xml:space="preserve">/ </w:t>
+              <w:t xml:space="preserve">Quality Assurance Tester / </w:t>
             </w:r>
             <w:r>
               <w:rPr>
@@ -6061,8 +6098,6 @@
         </w:rPr>
         <w:t>ing languages: PHP, HTML5, CSS3</w:t>
       </w:r>
-      <w:bookmarkStart w:id="2" w:name="_GoBack"/>
-      <w:bookmarkEnd w:id="2"/>
     </w:p>
     <w:p>
       <w:pPr>
@@ -6126,12 +6161,21 @@
         </w:rPr>
         <w:t xml:space="preserve">Coding tools: </w:t>
       </w:r>
-      <w:r>
-        <w:rPr>
-          <w:sz w:val="24"/>
-          <w:szCs w:val="24"/>
-        </w:rPr>
-        <w:t xml:space="preserve">Yii </w:t>
+      <w:proofErr w:type="spellStart"/>
+      <w:r>
+        <w:rPr>
+          <w:sz w:val="24"/>
+          <w:szCs w:val="24"/>
+        </w:rPr>
+        <w:t>Yii</w:t>
+      </w:r>
+      <w:proofErr w:type="spellEnd"/>
+      <w:r>
+        <w:rPr>
+          <w:sz w:val="24"/>
+          <w:szCs w:val="24"/>
+        </w:rPr>
+        <w:t xml:space="preserve"> </w:t>
       </w:r>
       <w:r>
         <w:rPr>
@@ -6166,7 +6210,23 @@
           <w:sz w:val="24"/>
           <w:szCs w:val="24"/>
         </w:rPr>
-        <w:t>Testing: Devices running JellyBean or newer</w:t>
+        <w:t xml:space="preserve">Testing: Devices running </w:t>
+      </w:r>
+      <w:proofErr w:type="spellStart"/>
+      <w:r>
+        <w:rPr>
+          <w:sz w:val="24"/>
+          <w:szCs w:val="24"/>
+        </w:rPr>
+        <w:t>JellyBean</w:t>
+      </w:r>
+      <w:proofErr w:type="spellEnd"/>
+      <w:r>
+        <w:rPr>
+          <w:sz w:val="24"/>
+          <w:szCs w:val="24"/>
+        </w:rPr>
+        <w:t xml:space="preserve"> or newer</w:t>
       </w:r>
       <w:r>
         <w:rPr>
@@ -6302,67 +6362,6 @@
           <w:sz w:val="24"/>
           <w:szCs w:val="24"/>
         </w:rPr>
-        <w:t>Project Schedule</w:t>
-      </w:r>
-    </w:p>
-    <w:p>
-      <w:pPr>
-        <w:spacing w:line="276" w:lineRule="auto"/>
-        <w:rPr>
-          <w:b/>
-          <w:sz w:val="24"/>
-          <w:szCs w:val="24"/>
-        </w:rPr>
-      </w:pPr>
-    </w:p>
-    <w:p>
-      <w:pPr>
-        <w:spacing w:line="276" w:lineRule="auto"/>
-        <w:rPr>
-          <w:i/>
-          <w:sz w:val="24"/>
-          <w:szCs w:val="24"/>
-        </w:rPr>
-      </w:pPr>
-      <w:r>
-        <w:rPr>
-          <w:i/>
-          <w:sz w:val="24"/>
-          <w:szCs w:val="24"/>
-        </w:rPr>
-        <w:t>Insert a high – level project schedule. Together with an accurate schedule history.</w:t>
-      </w:r>
-    </w:p>
-    <w:p>
-      <w:pPr>
-        <w:spacing w:line="276" w:lineRule="auto"/>
-        <w:rPr>
-          <w:b/>
-          <w:sz w:val="24"/>
-          <w:szCs w:val="24"/>
-        </w:rPr>
-      </w:pPr>
-    </w:p>
-    <w:p>
-      <w:pPr>
-        <w:pStyle w:val="ListParagraph"/>
-        <w:numPr>
-          <w:ilvl w:val="1"/>
-          <w:numId w:val="5"/>
-        </w:numPr>
-        <w:spacing w:line="276" w:lineRule="auto"/>
-        <w:rPr>
-          <w:b/>
-          <w:sz w:val="24"/>
-          <w:szCs w:val="24"/>
-        </w:rPr>
-      </w:pPr>
-      <w:r>
-        <w:rPr>
-          <w:b/>
-          <w:sz w:val="24"/>
-          <w:szCs w:val="24"/>
-        </w:rPr>
         <w:t>Glossary of Terms</w:t>
       </w:r>
     </w:p>
@@ -6535,7 +6534,6 @@
           <w:sz w:val="24"/>
           <w:szCs w:val="24"/>
         </w:rPr>
-        <w:lastRenderedPageBreak/>
         <w:t xml:space="preserve">The Requirements class of deliverables are produced during the Requirements stage and updated if necessary during the Design, Development, and Integration &amp; Test stages. The purpose of the Requirements class is to accurately define the scope, structure, and high-level functionality of the database application under design. </w:t>
       </w:r>
     </w:p>
@@ -6569,6 +6567,7 @@
           <w:sz w:val="24"/>
           <w:szCs w:val="24"/>
         </w:rPr>
+        <w:lastRenderedPageBreak/>
         <w:t>Requirements Structure</w:t>
       </w:r>
     </w:p>
@@ -7066,7 +7065,16 @@
           <w:sz w:val="24"/>
           <w:szCs w:val="24"/>
         </w:rPr>
-        <w:t>The RTM makes use of the analysis listings in the SRD and its parent SPMP or Component Iteration Plan (CIP) document. The purpose of the RTM is to show that each requirement is related to a specific goal in the SPMP or CIP, that all goals in the project plan have at least one associated requirement, and that no requirements in the SRD are related to non-existent goals.</w:t>
+        <w:t xml:space="preserve">The RTM makes use of the analysis listings in the SRD and its parent SPMP or Component Iteration Plan (CIP) document. The purpose of the RTM is to show that each requirement is related to a specific goal in the SPMP or CIP, that all goals in the </w:t>
+      </w:r>
+      <w:r>
+        <w:rPr>
+          <w:i/>
+          <w:sz w:val="24"/>
+          <w:szCs w:val="24"/>
+        </w:rPr>
+        <w:lastRenderedPageBreak/>
+        <w:t>project plan have at least one associated requirement, and that no requirements in the SRD are related to non-existent goals.</w:t>
       </w:r>
     </w:p>
     <w:p>
@@ -7512,35 +7520,35 @@
           <w:sz w:val="24"/>
           <w:szCs w:val="24"/>
         </w:rPr>
+        <w:t xml:space="preserve">The design document refers to and expands upon the PDD by defining a set of design elements that are specific to each data area described in the associated requirements document </w:t>
+      </w:r>
+    </w:p>
+    <w:p>
+      <w:pPr>
+        <w:spacing w:line="276" w:lineRule="auto"/>
+        <w:rPr>
+          <w:i/>
+          <w:sz w:val="24"/>
+          <w:szCs w:val="24"/>
+        </w:rPr>
+      </w:pPr>
+    </w:p>
+    <w:p>
+      <w:pPr>
+        <w:spacing w:line="276" w:lineRule="auto"/>
+        <w:rPr>
+          <w:i/>
+          <w:sz w:val="24"/>
+          <w:szCs w:val="24"/>
+        </w:rPr>
+      </w:pPr>
+      <w:r>
+        <w:rPr>
+          <w:i/>
+          <w:sz w:val="24"/>
+          <w:szCs w:val="24"/>
+        </w:rPr>
         <w:lastRenderedPageBreak/>
-        <w:t xml:space="preserve">The design document refers to and expands upon the PDD by defining a set of design elements that are specific to each data area described in the associated requirements document </w:t>
-      </w:r>
-    </w:p>
-    <w:p>
-      <w:pPr>
-        <w:spacing w:line="276" w:lineRule="auto"/>
-        <w:rPr>
-          <w:i/>
-          <w:sz w:val="24"/>
-          <w:szCs w:val="24"/>
-        </w:rPr>
-      </w:pPr>
-    </w:p>
-    <w:p>
-      <w:pPr>
-        <w:spacing w:line="276" w:lineRule="auto"/>
-        <w:rPr>
-          <w:i/>
-          <w:sz w:val="24"/>
-          <w:szCs w:val="24"/>
-        </w:rPr>
-      </w:pPr>
-      <w:r>
-        <w:rPr>
-          <w:i/>
-          <w:sz w:val="24"/>
-          <w:szCs w:val="24"/>
-        </w:rPr>
         <w:t xml:space="preserve">The SDD defines a series of forms, methods, and access control mechanisms to be implemented for each data area described in the current requirements document. These functions include module selection, summary listing forms, data entry &amp; detail forms, simple searches, predefined complex searches, predefined reports, and operations. </w:t>
       </w:r>
     </w:p>

</xml_diff>

<commit_message>
Edited Documentation/QUALITY/ALS - SQAP.docx
replaced items with events
</commit_message>
<xml_diff>
--- a/Documentation/QUALITY/ALS - SQAP.docx
+++ b/Documentation/QUALITY/ALS - SQAP.docx
@@ -169,26 +169,25 @@
           <w:szCs w:val="32"/>
         </w:rPr>
       </w:pPr>
-      <w:proofErr w:type="gramStart"/>
       <w:r>
         <w:rPr>
           <w:sz w:val="32"/>
           <w:szCs w:val="32"/>
         </w:rPr>
-        <w:t>in</w:t>
-      </w:r>
-      <w:proofErr w:type="gramEnd"/>
-      <w:r>
+        <w:t>in Software Quality Assurance</w:t>
+      </w:r>
+    </w:p>
+    <w:p>
+      <w:pPr>
+        <w:jc w:val="center"/>
         <w:rPr>
           <w:sz w:val="32"/>
           <w:szCs w:val="32"/>
         </w:rPr>
-        <w:t xml:space="preserve"> Software Quality Assurance</w:t>
-      </w:r>
-    </w:p>
-    <w:p>
-      <w:pPr>
-        <w:jc w:val="center"/>
+      </w:pPr>
+    </w:p>
+    <w:p>
+      <w:pPr>
         <w:rPr>
           <w:sz w:val="32"/>
           <w:szCs w:val="32"/>
@@ -197,6 +196,7 @@
     </w:p>
     <w:p>
       <w:pPr>
+        <w:jc w:val="center"/>
         <w:rPr>
           <w:sz w:val="32"/>
           <w:szCs w:val="32"/>
@@ -211,46 +211,44 @@
           <w:szCs w:val="32"/>
         </w:rPr>
       </w:pPr>
-    </w:p>
-    <w:p>
-      <w:pPr>
-        <w:jc w:val="center"/>
+      <w:r>
         <w:rPr>
           <w:sz w:val="32"/>
           <w:szCs w:val="32"/>
         </w:rPr>
-      </w:pPr>
-      <w:r>
+        <w:t>By:</w:t>
+      </w:r>
+    </w:p>
+    <w:p>
+      <w:pPr>
+        <w:jc w:val="center"/>
         <w:rPr>
           <w:sz w:val="32"/>
           <w:szCs w:val="32"/>
         </w:rPr>
-        <w:t>By:</w:t>
-      </w:r>
-    </w:p>
-    <w:p>
-      <w:pPr>
-        <w:jc w:val="center"/>
+      </w:pPr>
+      <w:r>
         <w:rPr>
           <w:sz w:val="32"/>
           <w:szCs w:val="32"/>
         </w:rPr>
-      </w:pPr>
-      <w:proofErr w:type="spellStart"/>
-      <w:r>
+        <w:t>Dimapilis, Joshua C.</w:t>
+      </w:r>
+    </w:p>
+    <w:p>
+      <w:pPr>
+        <w:jc w:val="center"/>
         <w:rPr>
           <w:sz w:val="32"/>
           <w:szCs w:val="32"/>
         </w:rPr>
-        <w:t>Dimapilis</w:t>
-      </w:r>
-      <w:proofErr w:type="spellEnd"/>
+      </w:pPr>
       <w:r>
         <w:rPr>
           <w:sz w:val="32"/>
           <w:szCs w:val="32"/>
         </w:rPr>
-        <w:t>, Joshua C.</w:t>
+        <w:t>Elizondo, Kimberly Mae B.</w:t>
       </w:r>
     </w:p>
     <w:p>
@@ -266,48 +264,7 @@
           <w:sz w:val="32"/>
           <w:szCs w:val="32"/>
         </w:rPr>
-        <w:t>Elizondo, Kimberly Mae B.</w:t>
-      </w:r>
-    </w:p>
-    <w:p>
-      <w:pPr>
-        <w:jc w:val="center"/>
-        <w:rPr>
-          <w:sz w:val="32"/>
-          <w:szCs w:val="32"/>
-        </w:rPr>
-      </w:pPr>
-      <w:proofErr w:type="spellStart"/>
-      <w:r>
-        <w:rPr>
-          <w:sz w:val="32"/>
-          <w:szCs w:val="32"/>
-        </w:rPr>
-        <w:t>Urquiza</w:t>
-      </w:r>
-      <w:proofErr w:type="spellEnd"/>
-      <w:r>
-        <w:rPr>
-          <w:sz w:val="32"/>
-          <w:szCs w:val="32"/>
-        </w:rPr>
-        <w:t xml:space="preserve">, </w:t>
-      </w:r>
-      <w:proofErr w:type="spellStart"/>
-      <w:r>
-        <w:rPr>
-          <w:sz w:val="32"/>
-          <w:szCs w:val="32"/>
-        </w:rPr>
-        <w:t>Trixia</w:t>
-      </w:r>
-      <w:proofErr w:type="spellEnd"/>
-      <w:r>
-        <w:rPr>
-          <w:sz w:val="32"/>
-          <w:szCs w:val="32"/>
-        </w:rPr>
-        <w:t xml:space="preserve"> Marie A. </w:t>
+        <w:t xml:space="preserve">Urquiza, Trixia Marie A. </w:t>
       </w:r>
     </w:p>
     <w:p>
@@ -903,30 +860,21 @@
           <w:sz w:val="24"/>
           <w:szCs w:val="24"/>
         </w:rPr>
-        <w:t xml:space="preserve">succeeding </w:t>
-      </w:r>
-      <w:proofErr w:type="spellStart"/>
-      <w:r>
-        <w:rPr>
-          <w:sz w:val="24"/>
-          <w:szCs w:val="24"/>
-        </w:rPr>
-        <w:t>section</w:t>
-      </w:r>
-      <w:r>
-        <w:rPr>
-          <w:sz w:val="24"/>
-          <w:szCs w:val="24"/>
-        </w:rPr>
-        <w:t>r</w:t>
-      </w:r>
-      <w:proofErr w:type="spellEnd"/>
-      <w:r>
-        <w:rPr>
-          <w:sz w:val="24"/>
-          <w:szCs w:val="24"/>
-        </w:rPr>
-        <w:t xml:space="preserve"> describes the conditions driving the development of the </w:t>
+        <w:t>succeeding section</w:t>
+      </w:r>
+      <w:r>
+        <w:rPr>
+          <w:sz w:val="24"/>
+          <w:szCs w:val="24"/>
+        </w:rPr>
+        <w:t xml:space="preserve">s </w:t>
+      </w:r>
+      <w:r>
+        <w:rPr>
+          <w:sz w:val="24"/>
+          <w:szCs w:val="24"/>
+        </w:rPr>
+        <w:t xml:space="preserve">describes the conditions driving the development of the </w:t>
       </w:r>
       <w:r>
         <w:rPr>
@@ -1613,8 +1561,10 @@
           <w:sz w:val="24"/>
           <w:szCs w:val="24"/>
         </w:rPr>
-        <w:t>items</w:t>
-      </w:r>
+        <w:t>events</w:t>
+      </w:r>
+      <w:bookmarkStart w:id="2" w:name="_GoBack"/>
+      <w:bookmarkEnd w:id="2"/>
       <w:r>
         <w:rPr>
           <w:sz w:val="24"/>
@@ -2742,8 +2692,6 @@
         </w:rPr>
         <w:t>)</w:t>
       </w:r>
-      <w:bookmarkStart w:id="2" w:name="_GoBack"/>
-      <w:bookmarkEnd w:id="2"/>
     </w:p>
     <w:p>
       <w:pPr>
@@ -4564,23 +4512,7 @@
           <w:sz w:val="24"/>
           <w:szCs w:val="24"/>
         </w:rPr>
-        <w:t xml:space="preserve"> There will be intensive development, and succeeding iterations (0</w:t>
-      </w:r>
-      <w:proofErr w:type="gramStart"/>
-      <w:r>
-        <w:rPr>
-          <w:sz w:val="24"/>
-          <w:szCs w:val="24"/>
-        </w:rPr>
-        <w:t>,1</w:t>
-      </w:r>
-      <w:proofErr w:type="gramEnd"/>
-      <w:r>
-        <w:rPr>
-          <w:sz w:val="24"/>
-          <w:szCs w:val="24"/>
-        </w:rPr>
-        <w:t>, and 2). Each iteration involves functional integration and detailed change requests, adjustments and tracking – in accordance to client decisions. Bugs and issues may be found during each iteration, when quality assurance testing is done, fixing these bugs will be prioritized after each iteration.</w:t>
+        <w:t xml:space="preserve"> There will be intensive development, and succeeding iterations (0,1, and 2). Each iteration involves functional integration and detailed change requests, adjustments and tracking – in accordance to client decisions. Bugs and issues may be found during each iteration, when quality assurance testing is done, fixing these bugs will be prioritized after each iteration.</w:t>
       </w:r>
     </w:p>
     <w:p>
@@ -5489,18 +5421,8 @@
                 <w:sz w:val="24"/>
                 <w:szCs w:val="24"/>
               </w:rPr>
-              <w:t xml:space="preserve">Joshua C. </w:t>
+              <w:t>Joshua C. Dimapilis</w:t>
             </w:r>
-            <w:proofErr w:type="spellStart"/>
-            <w:r>
-              <w:rPr>
-                <w:b w:val="0"/>
-                <w:sz w:val="24"/>
-                <w:szCs w:val="24"/>
-              </w:rPr>
-              <w:t>Dimapilis</w:t>
-            </w:r>
-            <w:proofErr w:type="spellEnd"/>
           </w:p>
         </w:tc>
         <w:tc>
@@ -5771,7 +5693,6 @@
                 <w:szCs w:val="24"/>
               </w:rPr>
             </w:pPr>
-            <w:proofErr w:type="spellStart"/>
             <w:r>
               <w:rPr>
                 <w:b w:val="0"/>
@@ -5779,27 +5700,8 @@
                 <w:szCs w:val="24"/>
               </w:rPr>
               <w:lastRenderedPageBreak/>
-              <w:t>Trixia</w:t>
+              <w:t>Trixia Marie A. Urquiza</w:t>
             </w:r>
-            <w:proofErr w:type="spellEnd"/>
-            <w:r>
-              <w:rPr>
-                <w:b w:val="0"/>
-                <w:sz w:val="24"/>
-                <w:szCs w:val="24"/>
-              </w:rPr>
-              <w:t xml:space="preserve"> Marie A. </w:t>
-            </w:r>
-            <w:proofErr w:type="spellStart"/>
-            <w:r>
-              <w:rPr>
-                <w:b w:val="0"/>
-                <w:sz w:val="24"/>
-                <w:szCs w:val="24"/>
-              </w:rPr>
-              <w:t>Urquiza</w:t>
-            </w:r>
-            <w:proofErr w:type="spellEnd"/>
           </w:p>
         </w:tc>
         <w:tc>
@@ -6161,21 +6063,12 @@
         </w:rPr>
         <w:t xml:space="preserve">Coding tools: </w:t>
       </w:r>
-      <w:proofErr w:type="spellStart"/>
-      <w:r>
-        <w:rPr>
-          <w:sz w:val="24"/>
-          <w:szCs w:val="24"/>
-        </w:rPr>
-        <w:t>Yii</w:t>
-      </w:r>
-      <w:proofErr w:type="spellEnd"/>
-      <w:r>
-        <w:rPr>
-          <w:sz w:val="24"/>
-          <w:szCs w:val="24"/>
-        </w:rPr>
-        <w:t xml:space="preserve"> </w:t>
+      <w:r>
+        <w:rPr>
+          <w:sz w:val="24"/>
+          <w:szCs w:val="24"/>
+        </w:rPr>
+        <w:t xml:space="preserve">Yii </w:t>
       </w:r>
       <w:r>
         <w:rPr>
@@ -6210,23 +6103,7 @@
           <w:sz w:val="24"/>
           <w:szCs w:val="24"/>
         </w:rPr>
-        <w:t xml:space="preserve">Testing: Devices running </w:t>
-      </w:r>
-      <w:proofErr w:type="spellStart"/>
-      <w:r>
-        <w:rPr>
-          <w:sz w:val="24"/>
-          <w:szCs w:val="24"/>
-        </w:rPr>
-        <w:t>JellyBean</w:t>
-      </w:r>
-      <w:proofErr w:type="spellEnd"/>
-      <w:r>
-        <w:rPr>
-          <w:sz w:val="24"/>
-          <w:szCs w:val="24"/>
-        </w:rPr>
-        <w:t xml:space="preserve"> or newer</w:t>
+        <w:t>Testing: Devices running JellyBean or newer</w:t>
       </w:r>
       <w:r>
         <w:rPr>

</xml_diff>

<commit_message>
Updated Glossary section of ALS - SQAP.docx
</commit_message>
<xml_diff>
--- a/Documentation/QUALITY/ALS - SQAP.docx
+++ b/Documentation/QUALITY/ALS - SQAP.docx
@@ -169,25 +169,26 @@
           <w:szCs w:val="32"/>
         </w:rPr>
       </w:pPr>
+      <w:proofErr w:type="gramStart"/>
       <w:r>
         <w:rPr>
           <w:sz w:val="32"/>
           <w:szCs w:val="32"/>
         </w:rPr>
-        <w:t>in Software Quality Assurance</w:t>
-      </w:r>
-    </w:p>
-    <w:p>
-      <w:pPr>
-        <w:jc w:val="center"/>
+        <w:t>in</w:t>
+      </w:r>
+      <w:proofErr w:type="gramEnd"/>
+      <w:r>
         <w:rPr>
           <w:sz w:val="32"/>
           <w:szCs w:val="32"/>
         </w:rPr>
-      </w:pPr>
-    </w:p>
-    <w:p>
-      <w:pPr>
+        <w:t xml:space="preserve"> Software Quality Assurance</w:t>
+      </w:r>
+    </w:p>
+    <w:p>
+      <w:pPr>
+        <w:jc w:val="center"/>
         <w:rPr>
           <w:sz w:val="32"/>
           <w:szCs w:val="32"/>
@@ -196,7 +197,6 @@
     </w:p>
     <w:p>
       <w:pPr>
-        <w:jc w:val="center"/>
         <w:rPr>
           <w:sz w:val="32"/>
           <w:szCs w:val="32"/>
@@ -211,44 +211,46 @@
           <w:szCs w:val="32"/>
         </w:rPr>
       </w:pPr>
-      <w:r>
+    </w:p>
+    <w:p>
+      <w:pPr>
+        <w:jc w:val="center"/>
         <w:rPr>
           <w:sz w:val="32"/>
           <w:szCs w:val="32"/>
         </w:rPr>
-        <w:t>By:</w:t>
-      </w:r>
-    </w:p>
-    <w:p>
-      <w:pPr>
-        <w:jc w:val="center"/>
+      </w:pPr>
+      <w:r>
         <w:rPr>
           <w:sz w:val="32"/>
           <w:szCs w:val="32"/>
         </w:rPr>
-      </w:pPr>
-      <w:r>
+        <w:t>By:</w:t>
+      </w:r>
+    </w:p>
+    <w:p>
+      <w:pPr>
+        <w:jc w:val="center"/>
         <w:rPr>
           <w:sz w:val="32"/>
           <w:szCs w:val="32"/>
         </w:rPr>
-        <w:t>Dimapilis, Joshua C.</w:t>
-      </w:r>
-    </w:p>
-    <w:p>
-      <w:pPr>
-        <w:jc w:val="center"/>
+      </w:pPr>
+      <w:proofErr w:type="spellStart"/>
+      <w:r>
         <w:rPr>
           <w:sz w:val="32"/>
           <w:szCs w:val="32"/>
         </w:rPr>
-      </w:pPr>
+        <w:t>Dimapilis</w:t>
+      </w:r>
+      <w:proofErr w:type="spellEnd"/>
       <w:r>
         <w:rPr>
           <w:sz w:val="32"/>
           <w:szCs w:val="32"/>
         </w:rPr>
-        <w:t>Elizondo, Kimberly Mae B.</w:t>
+        <w:t>, Joshua C.</w:t>
       </w:r>
     </w:p>
     <w:p>
@@ -264,7 +266,48 @@
           <w:sz w:val="32"/>
           <w:szCs w:val="32"/>
         </w:rPr>
-        <w:t xml:space="preserve">Urquiza, Trixia Marie A. </w:t>
+        <w:t>Elizondo, Kimberly Mae B.</w:t>
+      </w:r>
+    </w:p>
+    <w:p>
+      <w:pPr>
+        <w:jc w:val="center"/>
+        <w:rPr>
+          <w:sz w:val="32"/>
+          <w:szCs w:val="32"/>
+        </w:rPr>
+      </w:pPr>
+      <w:proofErr w:type="spellStart"/>
+      <w:r>
+        <w:rPr>
+          <w:sz w:val="32"/>
+          <w:szCs w:val="32"/>
+        </w:rPr>
+        <w:t>Urquiza</w:t>
+      </w:r>
+      <w:proofErr w:type="spellEnd"/>
+      <w:r>
+        <w:rPr>
+          <w:sz w:val="32"/>
+          <w:szCs w:val="32"/>
+        </w:rPr>
+        <w:t xml:space="preserve">, </w:t>
+      </w:r>
+      <w:proofErr w:type="spellStart"/>
+      <w:r>
+        <w:rPr>
+          <w:sz w:val="32"/>
+          <w:szCs w:val="32"/>
+        </w:rPr>
+        <w:t>Trixia</w:t>
+      </w:r>
+      <w:proofErr w:type="spellEnd"/>
+      <w:r>
+        <w:rPr>
+          <w:sz w:val="32"/>
+          <w:szCs w:val="32"/>
+        </w:rPr>
+        <w:t xml:space="preserve"> Marie A. </w:t>
       </w:r>
     </w:p>
     <w:p>
@@ -4510,7 +4553,23 @@
           <w:sz w:val="24"/>
           <w:szCs w:val="24"/>
         </w:rPr>
-        <w:t xml:space="preserve"> There will be intensive development, and succeeding iterations (0,1, and 2). Each iteration involves functional integration and detailed change requests, adjustments and tracking – in accordance to client decisions. Bugs and issues may be found during each iteration, when quality assurance testing is done, fixing these bugs will be prioritized after each iteration.</w:t>
+        <w:t xml:space="preserve"> There will be intensive development, and succeeding iterations (0</w:t>
+      </w:r>
+      <w:proofErr w:type="gramStart"/>
+      <w:r>
+        <w:rPr>
+          <w:sz w:val="24"/>
+          <w:szCs w:val="24"/>
+        </w:rPr>
+        <w:t>,1</w:t>
+      </w:r>
+      <w:proofErr w:type="gramEnd"/>
+      <w:r>
+        <w:rPr>
+          <w:sz w:val="24"/>
+          <w:szCs w:val="24"/>
+        </w:rPr>
+        <w:t>, and 2). Each iteration involves functional integration and detailed change requests, adjustments and tracking – in accordance to client decisions. Bugs and issues may be found during each iteration, when quality assurance testing is done, fixing these bugs will be prioritized after each iteration.</w:t>
       </w:r>
     </w:p>
     <w:p>
@@ -5419,8 +5478,18 @@
                 <w:sz w:val="24"/>
                 <w:szCs w:val="24"/>
               </w:rPr>
-              <w:t>Joshua C. Dimapilis</w:t>
-            </w:r>
+              <w:t xml:space="preserve">Joshua C. </w:t>
+            </w:r>
+            <w:proofErr w:type="spellStart"/>
+            <w:r>
+              <w:rPr>
+                <w:b w:val="0"/>
+                <w:sz w:val="24"/>
+                <w:szCs w:val="24"/>
+              </w:rPr>
+              <w:t>Dimapilis</w:t>
+            </w:r>
+            <w:proofErr w:type="spellEnd"/>
           </w:p>
         </w:tc>
         <w:tc>
@@ -5691,6 +5760,7 @@
                 <w:szCs w:val="24"/>
               </w:rPr>
             </w:pPr>
+            <w:proofErr w:type="spellStart"/>
             <w:r>
               <w:rPr>
                 <w:b w:val="0"/>
@@ -5698,8 +5768,27 @@
                 <w:szCs w:val="24"/>
               </w:rPr>
               <w:lastRenderedPageBreak/>
-              <w:t>Trixia Marie A. Urquiza</w:t>
-            </w:r>
+              <w:t>Trixia</w:t>
+            </w:r>
+            <w:proofErr w:type="spellEnd"/>
+            <w:r>
+              <w:rPr>
+                <w:b w:val="0"/>
+                <w:sz w:val="24"/>
+                <w:szCs w:val="24"/>
+              </w:rPr>
+              <w:t xml:space="preserve"> Marie A. </w:t>
+            </w:r>
+            <w:proofErr w:type="spellStart"/>
+            <w:r>
+              <w:rPr>
+                <w:b w:val="0"/>
+                <w:sz w:val="24"/>
+                <w:szCs w:val="24"/>
+              </w:rPr>
+              <w:t>Urquiza</w:t>
+            </w:r>
+            <w:proofErr w:type="spellEnd"/>
           </w:p>
         </w:tc>
         <w:tc>
@@ -6061,12 +6150,21 @@
         </w:rPr>
         <w:t xml:space="preserve">Coding tools: </w:t>
       </w:r>
-      <w:r>
-        <w:rPr>
-          <w:sz w:val="24"/>
-          <w:szCs w:val="24"/>
-        </w:rPr>
-        <w:t xml:space="preserve">Yii </w:t>
+      <w:proofErr w:type="spellStart"/>
+      <w:r>
+        <w:rPr>
+          <w:sz w:val="24"/>
+          <w:szCs w:val="24"/>
+        </w:rPr>
+        <w:t>Yii</w:t>
+      </w:r>
+      <w:proofErr w:type="spellEnd"/>
+      <w:r>
+        <w:rPr>
+          <w:sz w:val="24"/>
+          <w:szCs w:val="24"/>
+        </w:rPr>
+        <w:t xml:space="preserve"> </w:t>
       </w:r>
       <w:r>
         <w:rPr>
@@ -6101,7 +6199,23 @@
           <w:sz w:val="24"/>
           <w:szCs w:val="24"/>
         </w:rPr>
-        <w:t>Testing: Devices running JellyBean or newer</w:t>
+        <w:t xml:space="preserve">Testing: Devices running </w:t>
+      </w:r>
+      <w:proofErr w:type="spellStart"/>
+      <w:r>
+        <w:rPr>
+          <w:sz w:val="24"/>
+          <w:szCs w:val="24"/>
+        </w:rPr>
+        <w:t>JellyBean</w:t>
+      </w:r>
+      <w:proofErr w:type="spellEnd"/>
+      <w:r>
+        <w:rPr>
+          <w:sz w:val="24"/>
+          <w:szCs w:val="24"/>
+        </w:rPr>
+        <w:t xml:space="preserve"> or newer</w:t>
       </w:r>
       <w:r>
         <w:rPr>
@@ -6296,7 +6410,7 @@
           <w:sz w:val="24"/>
           <w:szCs w:val="24"/>
         </w:rPr>
-        <w:t>Lectionary Cycles</w:t>
+        <w:t>Calendar</w:t>
       </w:r>
     </w:p>
     <w:p>
@@ -6317,7 +6431,7 @@
           <w:sz w:val="24"/>
           <w:szCs w:val="24"/>
         </w:rPr>
-        <w:t>Movable Liturgical Feasts</w:t>
+        <w:t>Events</w:t>
       </w:r>
     </w:p>
     <w:p>
@@ -6338,7 +6452,156 @@
           <w:sz w:val="24"/>
           <w:szCs w:val="24"/>
         </w:rPr>
+        <w:t>Lectionary Cycles</w:t>
+      </w:r>
+    </w:p>
+    <w:p>
+      <w:pPr>
+        <w:pStyle w:val="ListParagraph"/>
+        <w:numPr>
+          <w:ilvl w:val="0"/>
+          <w:numId w:val="9"/>
+        </w:numPr>
+        <w:spacing w:line="276" w:lineRule="auto"/>
+        <w:rPr>
+          <w:sz w:val="24"/>
+          <w:szCs w:val="24"/>
+        </w:rPr>
+      </w:pPr>
+      <w:r>
+        <w:rPr>
+          <w:sz w:val="24"/>
+          <w:szCs w:val="24"/>
+        </w:rPr>
+        <w:t>Memorials</w:t>
+      </w:r>
+    </w:p>
+    <w:p>
+      <w:pPr>
+        <w:pStyle w:val="ListParagraph"/>
+        <w:numPr>
+          <w:ilvl w:val="0"/>
+          <w:numId w:val="9"/>
+        </w:numPr>
+        <w:spacing w:line="276" w:lineRule="auto"/>
+        <w:rPr>
+          <w:sz w:val="24"/>
+          <w:szCs w:val="24"/>
+        </w:rPr>
+      </w:pPr>
+      <w:r>
+        <w:rPr>
+          <w:sz w:val="24"/>
+          <w:szCs w:val="24"/>
+        </w:rPr>
+        <w:t>Movable Liturgical Feasts</w:t>
+      </w:r>
+    </w:p>
+    <w:p>
+      <w:pPr>
+        <w:pStyle w:val="ListParagraph"/>
+        <w:numPr>
+          <w:ilvl w:val="0"/>
+          <w:numId w:val="9"/>
+        </w:numPr>
+        <w:spacing w:line="276" w:lineRule="auto"/>
+        <w:rPr>
+          <w:sz w:val="24"/>
+          <w:szCs w:val="24"/>
+        </w:rPr>
+      </w:pPr>
+      <w:r>
+        <w:rPr>
+          <w:sz w:val="24"/>
+          <w:szCs w:val="24"/>
+        </w:rPr>
+        <w:t>Reading Set</w:t>
+      </w:r>
+      <w:bookmarkStart w:id="2" w:name="_GoBack"/>
+      <w:bookmarkEnd w:id="2"/>
+    </w:p>
+    <w:p>
+      <w:pPr>
+        <w:pStyle w:val="ListParagraph"/>
+        <w:numPr>
+          <w:ilvl w:val="0"/>
+          <w:numId w:val="9"/>
+        </w:numPr>
+        <w:spacing w:line="276" w:lineRule="auto"/>
+        <w:rPr>
+          <w:sz w:val="24"/>
+          <w:szCs w:val="24"/>
+        </w:rPr>
+      </w:pPr>
+      <w:r>
+        <w:rPr>
+          <w:sz w:val="24"/>
+          <w:szCs w:val="24"/>
+        </w:rPr>
         <w:t>Religious events</w:t>
+      </w:r>
+    </w:p>
+    <w:p>
+      <w:pPr>
+        <w:pStyle w:val="ListParagraph"/>
+        <w:numPr>
+          <w:ilvl w:val="0"/>
+          <w:numId w:val="9"/>
+        </w:numPr>
+        <w:spacing w:line="276" w:lineRule="auto"/>
+        <w:rPr>
+          <w:sz w:val="24"/>
+          <w:szCs w:val="24"/>
+        </w:rPr>
+      </w:pPr>
+      <w:r>
+        <w:rPr>
+          <w:sz w:val="24"/>
+          <w:szCs w:val="24"/>
+        </w:rPr>
+        <w:t>Solemnities</w:t>
+      </w:r>
+    </w:p>
+    <w:p>
+      <w:pPr>
+        <w:pStyle w:val="ListParagraph"/>
+        <w:numPr>
+          <w:ilvl w:val="0"/>
+          <w:numId w:val="9"/>
+        </w:numPr>
+        <w:spacing w:line="276" w:lineRule="auto"/>
+        <w:rPr>
+          <w:sz w:val="24"/>
+          <w:szCs w:val="24"/>
+        </w:rPr>
+      </w:pPr>
+      <w:r>
+        <w:rPr>
+          <w:sz w:val="24"/>
+          <w:szCs w:val="24"/>
+        </w:rPr>
+        <w:t>Sunday readings</w:t>
+      </w:r>
+    </w:p>
+    <w:p>
+      <w:pPr>
+        <w:pStyle w:val="ListParagraph"/>
+        <w:numPr>
+          <w:ilvl w:val="0"/>
+          <w:numId w:val="9"/>
+        </w:numPr>
+        <w:spacing w:line="276" w:lineRule="auto"/>
+        <w:rPr>
+          <w:sz w:val="24"/>
+          <w:szCs w:val="24"/>
+        </w:rPr>
+      </w:pPr>
+      <w:r>
+        <w:rPr>
+          <w:sz w:val="24"/>
+          <w:szCs w:val="24"/>
+        </w:rPr>
+        <w:t>Weekday readings</w:t>
       </w:r>
     </w:p>
     <w:p>
@@ -6442,7 +6705,6 @@
           <w:sz w:val="24"/>
           <w:szCs w:val="24"/>
         </w:rPr>
-        <w:lastRenderedPageBreak/>
         <w:t>Requirements Structure</w:t>
       </w:r>
     </w:p>
@@ -6743,6 +7005,7 @@
           <w:sz w:val="24"/>
           <w:szCs w:val="24"/>
         </w:rPr>
+        <w:lastRenderedPageBreak/>
         <w:t>Entity:</w:t>
       </w:r>
       <w:r>
@@ -6915,7 +7178,6 @@
                 <w:sz w:val="24"/>
                 <w:szCs w:val="24"/>
               </w:rPr>
-              <w:lastRenderedPageBreak/>
               <w:t>ROLE</w:t>
             </w:r>
           </w:p>
@@ -8249,7 +8511,23 @@
           <w:sz w:val="24"/>
           <w:szCs w:val="24"/>
         </w:rPr>
-        <w:t xml:space="preserve">is a compilation of readings that are separated by cycle types and numbers. (i.e. For </w:t>
+        <w:t>is a compilation of readings that are separated by cycle types and numbers. (</w:t>
+      </w:r>
+      <w:proofErr w:type="gramStart"/>
+      <w:r>
+        <w:rPr>
+          <w:sz w:val="24"/>
+          <w:szCs w:val="24"/>
+        </w:rPr>
+        <w:t>i.e</w:t>
+      </w:r>
+      <w:proofErr w:type="gramEnd"/>
+      <w:r>
+        <w:rPr>
+          <w:sz w:val="24"/>
+          <w:szCs w:val="24"/>
+        </w:rPr>
+        <w:t xml:space="preserve">. For </w:t>
       </w:r>
       <w:r>
         <w:rPr>
@@ -8330,7 +8608,6 @@
           <w:sz w:val="24"/>
           <w:szCs w:val="24"/>
         </w:rPr>
-        <w:lastRenderedPageBreak/>
         <w:tab/>
         <w:t>A yearly reading set contains many Sunday readings.</w:t>
       </w:r>
@@ -9612,6 +9889,7 @@
           <w:sz w:val="24"/>
           <w:szCs w:val="24"/>
         </w:rPr>
+        <w:lastRenderedPageBreak/>
         <w:t>Description:</w:t>
       </w:r>
     </w:p>
@@ -9884,7 +10162,6 @@
                 <w:sz w:val="24"/>
                 <w:szCs w:val="24"/>
               </w:rPr>
-              <w:lastRenderedPageBreak/>
               <w:t>Update</w:t>
             </w:r>
           </w:p>
@@ -11069,6 +11346,7 @@
           <w:sz w:val="24"/>
           <w:szCs w:val="24"/>
         </w:rPr>
+        <w:lastRenderedPageBreak/>
         <w:t>Actor Interaction:</w:t>
       </w:r>
     </w:p>
@@ -11422,7 +11700,6 @@
           <w:sz w:val="24"/>
           <w:szCs w:val="24"/>
         </w:rPr>
-        <w:lastRenderedPageBreak/>
         <w:t>Sof</w:t>
       </w:r>
       <w:r>
@@ -11700,8 +11977,6 @@
           <w:szCs w:val="24"/>
         </w:rPr>
       </w:pPr>
-      <w:bookmarkStart w:id="2" w:name="_GoBack"/>
-      <w:bookmarkEnd w:id="2"/>
       <w:r>
         <w:rPr>
           <w:sz w:val="24"/>
@@ -11876,7 +12151,16 @@
           <w:sz w:val="24"/>
           <w:szCs w:val="24"/>
         </w:rPr>
-        <w:t xml:space="preserve">The Design class of deliverables are produced during the Design stage and updated if necessary during the Development and Integration &amp; Test stages. The purpose of the Design class is to accurately define the scope, structure, and high-level functionality of the database application under design. </w:t>
+        <w:t xml:space="preserve">The Design class of deliverables are produced during the Design stage and updated if necessary during the Development and Integration &amp; Test stages. The purpose of the </w:t>
+      </w:r>
+      <w:r>
+        <w:rPr>
+          <w:i/>
+          <w:sz w:val="24"/>
+          <w:szCs w:val="24"/>
+        </w:rPr>
+        <w:lastRenderedPageBreak/>
+        <w:t xml:space="preserve">Design class is to accurately define the scope, structure, and high-level functionality of the database application under design. </w:t>
       </w:r>
     </w:p>
     <w:p>
@@ -11996,7 +12280,6 @@
           <w:sz w:val="24"/>
           <w:szCs w:val="24"/>
         </w:rPr>
-        <w:lastRenderedPageBreak/>
         <w:t xml:space="preserve">• The Software Design Document </w:t>
       </w:r>
     </w:p>
@@ -12367,6 +12650,7 @@
           <w:sz w:val="24"/>
           <w:szCs w:val="24"/>
         </w:rPr>
+        <w:lastRenderedPageBreak/>
         <w:t xml:space="preserve">The RTM makes use of the analysis listings in the SDD and its parent SRD. The purpose of the RTM is to show that each design element is related to a specific requirement in the SRD, that all goals in the project plan have at least one associated requirement, and that no requirements in the SRD are related to non-existent goals. </w:t>
       </w:r>
     </w:p>
@@ -12479,7 +12763,6 @@
           <w:sz w:val="24"/>
           <w:szCs w:val="24"/>
         </w:rPr>
-        <w:lastRenderedPageBreak/>
         <w:t>Deployment Plan</w:t>
       </w:r>
     </w:p>
@@ -15676,7 +15959,6 @@
       <w:spacing w:after="0" w:line="240" w:lineRule="auto"/>
     </w:pPr>
     <w:tblPr>
-      <w:tblInd w:w="0" w:type="dxa"/>
       <w:tblBorders>
         <w:top w:val="single" w:sz="4" w:space="0" w:color="auto"/>
         <w:left w:val="single" w:sz="4" w:space="0" w:color="auto"/>
@@ -15685,12 +15967,6 @@
         <w:insideH w:val="single" w:sz="4" w:space="0" w:color="auto"/>
         <w:insideV w:val="single" w:sz="4" w:space="0" w:color="auto"/>
       </w:tblBorders>
-      <w:tblCellMar>
-        <w:top w:w="0" w:type="dxa"/>
-        <w:left w:w="108" w:type="dxa"/>
-        <w:bottom w:w="0" w:type="dxa"/>
-        <w:right w:w="108" w:type="dxa"/>
-      </w:tblCellMar>
     </w:tblPr>
   </w:style>
   <w:style w:type="table" w:styleId="GridTable4-Accent6">
@@ -15704,7 +15980,6 @@
     <w:tblPr>
       <w:tblStyleRowBandSize w:val="1"/>
       <w:tblStyleColBandSize w:val="1"/>
-      <w:tblInd w:w="0" w:type="dxa"/>
       <w:tblBorders>
         <w:top w:val="single" w:sz="4" w:space="0" w:color="A8D08D" w:themeColor="accent6" w:themeTint="99"/>
         <w:left w:val="single" w:sz="4" w:space="0" w:color="A8D08D" w:themeColor="accent6" w:themeTint="99"/>
@@ -15713,12 +15988,6 @@
         <w:insideH w:val="single" w:sz="4" w:space="0" w:color="A8D08D" w:themeColor="accent6" w:themeTint="99"/>
         <w:insideV w:val="single" w:sz="4" w:space="0" w:color="A8D08D" w:themeColor="accent6" w:themeTint="99"/>
       </w:tblBorders>
-      <w:tblCellMar>
-        <w:top w:w="0" w:type="dxa"/>
-        <w:left w:w="108" w:type="dxa"/>
-        <w:bottom w:w="0" w:type="dxa"/>
-        <w:right w:w="108" w:type="dxa"/>
-      </w:tblCellMar>
     </w:tblPr>
     <w:tblStylePr w:type="firstRow">
       <w:rPr>
@@ -15813,19 +16082,12 @@
     <w:tblPr>
       <w:tblStyleRowBandSize w:val="1"/>
       <w:tblStyleColBandSize w:val="1"/>
-      <w:tblInd w:w="0" w:type="dxa"/>
       <w:tblBorders>
         <w:top w:val="single" w:sz="8" w:space="0" w:color="5B9BD5" w:themeColor="accent1"/>
         <w:left w:val="single" w:sz="8" w:space="0" w:color="5B9BD5" w:themeColor="accent1"/>
         <w:bottom w:val="single" w:sz="8" w:space="0" w:color="5B9BD5" w:themeColor="accent1"/>
         <w:right w:val="single" w:sz="8" w:space="0" w:color="5B9BD5" w:themeColor="accent1"/>
       </w:tblBorders>
-      <w:tblCellMar>
-        <w:top w:w="0" w:type="dxa"/>
-        <w:left w:w="108" w:type="dxa"/>
-        <w:bottom w:w="0" w:type="dxa"/>
-        <w:right w:w="108" w:type="dxa"/>
-      </w:tblCellMar>
     </w:tblPr>
     <w:tblStylePr w:type="firstRow">
       <w:pPr>

</xml_diff>